<commit_message>
Reverse and main page
</commit_message>
<xml_diff>
--- a/Django.docx
+++ b/Django.docx
@@ -239,7 +239,7 @@
         <w:fldChar w:fldCharType="separate"/>
       </w:r>
       <w:r>
-        <w:t>Конвертеры роутов и редиректы</w:t>
+        <w:t>Конвертеры роутов и редиректы (Converter and Redirect)</w:t>
       </w:r>
       <w:r>
         <w:tab/>
@@ -249,6 +249,48 @@
       </w:r>
       <w:r>
         <w:instrText>PAGEREF __RefHeading___6 \h</w:instrText>
+      </w:r>
+      <w:r>
+        <w:fldChar w:fldCharType="separate"/>
+      </w:r>
+      <w:r>
+        <w:t>6</w:t>
+      </w:r>
+      <w:r>
+        <w:fldChar w:fldCharType="end"/>
+      </w:r>
+      <w:r>
+        <w:fldChar w:fldCharType="end"/>
+      </w:r>
+    </w:p>
+    <w:p>
+      <w:pPr>
+        <w:pStyle w:val="Style_2"/>
+        <w:tabs>
+          <w:tab w:leader="dot" w:pos="9865" w:val="right"/>
+        </w:tabs>
+        <w:ind/>
+      </w:pPr>
+      <w:r>
+        <w:fldChar w:fldCharType="begin"/>
+      </w:r>
+      <w:r>
+        <w:instrText>HYPERLINK \l "__RefHeading___8"</w:instrText>
+      </w:r>
+      <w:r>
+        <w:fldChar w:fldCharType="separate"/>
+      </w:r>
+      <w:r>
+        <w:t>Функция reverse</w:t>
+      </w:r>
+      <w:r>
+        <w:tab/>
+      </w:r>
+      <w:r>
+        <w:fldChar w:dirty="1" w:fldCharType="begin"/>
+      </w:r>
+      <w:r>
+        <w:instrText>PAGEREF __RefHeading___8 \h</w:instrText>
       </w:r>
       <w:r>
         <w:fldChar w:fldCharType="separate"/>
@@ -3815,6 +3857,45 @@
       <w:r>
         <w:t>Конвертеры роутов и редиректы</w:t>
       </w:r>
+      <w:r>
+        <w:rPr>
+          <w:rStyle w:val="Style_5_ch"/>
+        </w:rPr>
+        <w:t xml:space="preserve"> (</w:t>
+      </w:r>
+      <w:r>
+        <w:rPr>
+          <w:rStyle w:val="Style_5_ch"/>
+        </w:rPr>
+        <w:fldChar w:fldCharType="begin"/>
+      </w:r>
+      <w:r>
+        <w:rPr>
+          <w:rStyle w:val="Style_5_ch"/>
+        </w:rPr>
+        <w:instrText>HYPERLINK "https://github.com/annasidorova97/Django_stepik/commit/6d0f079db7dc1b0d32924fb5f3b5e8b05b367969"</w:instrText>
+      </w:r>
+      <w:r>
+        <w:rPr>
+          <w:rStyle w:val="Style_5_ch"/>
+        </w:rPr>
+        <w:fldChar w:fldCharType="separate"/>
+      </w:r>
+      <w:r>
+        <w:rPr>
+          <w:rStyle w:val="Style_5_ch"/>
+        </w:rPr>
+        <w:t>Converter and Redirect</w:t>
+      </w:r>
+      <w:r>
+        <w:rPr>
+          <w:rStyle w:val="Style_5_ch"/>
+        </w:rPr>
+        <w:fldChar w:fldCharType="end"/>
+      </w:r>
+      <w:r>
+        <w:t>)</w:t>
+      </w:r>
     </w:p>
     <w:p>
       <w:pPr>
@@ -4765,13 +4846,677 @@
       </w:pPr>
     </w:p>
     <w:p>
-      <w:pPr>
-        <w:pStyle w:val="Style_4"/>
-        <w:rPr>
-          <w:rFonts w:ascii="Times New Roman" w:hAnsi="Times New Roman"/>
-          <w:sz w:val="24"/>
-        </w:rPr>
-      </w:pPr>
+      <w:bookmarkStart w:id="7" w:name="__RefHeading___8"/>
+      <w:bookmarkEnd w:id="7"/>
+      <w:pPr>
+        <w:pStyle w:val="Style_5"/>
+        <w:ind/>
+        <w:jc w:val="center"/>
+      </w:pPr>
+      <w:r>
+        <w:t>Функция reverse</w:t>
+      </w:r>
+    </w:p>
+    <w:p>
+      <w:pPr>
+        <w:pStyle w:val="Style_4"/>
+        <w:rPr>
+          <w:rFonts w:ascii="Times New Roman" w:hAnsi="Times New Roman"/>
+        </w:rPr>
+      </w:pPr>
+    </w:p>
+    <w:p>
+      <w:pPr>
+        <w:pStyle w:val="Style_4"/>
+        <w:rPr>
+          <w:rFonts w:ascii="Times New Roman" w:hAnsi="Times New Roman"/>
+          <w:sz w:val="24"/>
+        </w:rPr>
+      </w:pPr>
+      <w:r>
+        <w:rPr>
+          <w:rFonts w:ascii="Times New Roman" w:hAnsi="Times New Roman"/>
+          <w:sz w:val="24"/>
+        </w:rPr>
+        <w:t># для того, чтобы не хардкодить при редиректах (жестко прописывается часть URLа):</w:t>
+      </w:r>
+    </w:p>
+    <w:p>
+      <w:pPr>
+        <w:pStyle w:val="Style_4"/>
+        <w:rPr>
+          <w:rFonts w:ascii="Times New Roman" w:hAnsi="Times New Roman"/>
+          <w:sz w:val="24"/>
+        </w:rPr>
+      </w:pPr>
+    </w:p>
+    <w:p>
+      <w:pPr>
+        <w:pStyle w:val="Style_4"/>
+        <w:ind w:firstLine="0" w:left="709"/>
+        <w:rPr>
+          <w:rFonts w:ascii="Times New Roman" w:hAnsi="Times New Roman"/>
+          <w:sz w:val="24"/>
+        </w:rPr>
+      </w:pPr>
+      <w:r>
+        <w:rPr>
+          <w:rFonts w:ascii="Times New Roman" w:hAnsi="Times New Roman"/>
+          <w:sz w:val="24"/>
+        </w:rPr>
+        <w:t xml:space="preserve">return </w:t>
+      </w:r>
+      <w:r>
+        <w:rPr>
+          <w:rFonts w:ascii="Times New Roman" w:hAnsi="Times New Roman"/>
+          <w:sz w:val="24"/>
+        </w:rPr>
+        <w:t>HttpResponseRedirect(</w:t>
+      </w:r>
+      <w:r>
+        <w:rPr>
+          <w:rFonts w:ascii="Times New Roman" w:hAnsi="Times New Roman"/>
+          <w:sz w:val="24"/>
+        </w:rPr>
+        <w:t>f'</w:t>
+      </w:r>
+      <w:r>
+        <w:rPr>
+          <w:rFonts w:ascii="Times New Roman" w:hAnsi="Times New Roman"/>
+          <w:b w:val="1"/>
+          <w:sz w:val="24"/>
+        </w:rPr>
+        <w:t>/horoscope/</w:t>
+      </w:r>
+      <w:r>
+        <w:rPr>
+          <w:rFonts w:ascii="Times New Roman" w:hAnsi="Times New Roman"/>
+          <w:sz w:val="24"/>
+        </w:rPr>
+        <w:t>{</w:t>
+      </w:r>
+      <w:r>
+        <w:rPr>
+          <w:rFonts w:ascii="Times New Roman" w:hAnsi="Times New Roman"/>
+          <w:sz w:val="24"/>
+        </w:rPr>
+        <w:t>zodiac_name</w:t>
+      </w:r>
+      <w:r>
+        <w:rPr>
+          <w:rFonts w:ascii="Times New Roman" w:hAnsi="Times New Roman"/>
+          <w:sz w:val="24"/>
+        </w:rPr>
+        <w:t>}</w:t>
+      </w:r>
+      <w:r>
+        <w:rPr>
+          <w:rFonts w:ascii="Times New Roman" w:hAnsi="Times New Roman"/>
+          <w:sz w:val="24"/>
+        </w:rPr>
+        <w:t>'</w:t>
+      </w:r>
+      <w:r>
+        <w:rPr>
+          <w:rFonts w:ascii="Times New Roman" w:hAnsi="Times New Roman"/>
+          <w:sz w:val="24"/>
+        </w:rPr>
+        <w:t>)</w:t>
+      </w:r>
+    </w:p>
+    <w:p>
+      <w:pPr>
+        <w:pStyle w:val="Style_4"/>
+        <w:ind w:firstLine="0" w:left="0"/>
+        <w:rPr>
+          <w:rFonts w:ascii="Times New Roman" w:hAnsi="Times New Roman"/>
+          <w:sz w:val="24"/>
+        </w:rPr>
+      </w:pPr>
+    </w:p>
+    <w:p>
+      <w:pPr>
+        <w:pStyle w:val="Style_4"/>
+        <w:rPr>
+          <w:rFonts w:ascii="Times New Roman" w:hAnsi="Times New Roman"/>
+          <w:sz w:val="24"/>
+        </w:rPr>
+      </w:pPr>
+      <w:r>
+        <w:rPr>
+          <w:rFonts w:ascii="Times New Roman" w:hAnsi="Times New Roman"/>
+          <w:sz w:val="24"/>
+        </w:rPr>
+        <w:t># необходимо дать название роуту, к которому мы будем в дальнейшем обращаться при редиректах, в файле urls.py приложения:</w:t>
+      </w:r>
+    </w:p>
+    <w:p>
+      <w:pPr>
+        <w:pStyle w:val="Style_4"/>
+        <w:rPr>
+          <w:rFonts w:ascii="Times New Roman" w:hAnsi="Times New Roman"/>
+          <w:sz w:val="24"/>
+        </w:rPr>
+      </w:pPr>
+    </w:p>
+    <w:p>
+      <w:pPr>
+        <w:pStyle w:val="Style_4"/>
+        <w:ind w:firstLine="0" w:left="709"/>
+        <w:rPr>
+          <w:rFonts w:ascii="Times New Roman" w:hAnsi="Times New Roman"/>
+          <w:sz w:val="24"/>
+        </w:rPr>
+      </w:pPr>
+      <w:r>
+        <w:rPr>
+          <w:rStyle w:val="Style_4_ch"/>
+          <w:rFonts w:ascii="Times New Roman" w:hAnsi="Times New Roman"/>
+          <w:sz w:val="24"/>
+        </w:rPr>
+        <w:t>path(</w:t>
+      </w:r>
+      <w:r>
+        <w:rPr>
+          <w:rStyle w:val="Style_4_ch"/>
+          <w:rFonts w:ascii="Times New Roman" w:hAnsi="Times New Roman"/>
+          <w:sz w:val="24"/>
+        </w:rPr>
+        <w:t>'&lt;str:zodiac_sign&gt;'</w:t>
+      </w:r>
+      <w:r>
+        <w:rPr>
+          <w:rStyle w:val="Style_4_ch"/>
+          <w:rFonts w:ascii="Times New Roman" w:hAnsi="Times New Roman"/>
+          <w:sz w:val="24"/>
+        </w:rPr>
+        <w:t xml:space="preserve">, </w:t>
+      </w:r>
+      <w:r>
+        <w:rPr>
+          <w:rStyle w:val="Style_4_ch"/>
+          <w:rFonts w:ascii="Times New Roman" w:hAnsi="Times New Roman"/>
+          <w:sz w:val="24"/>
+        </w:rPr>
+        <w:t>views.get_info_by_zodiac_sign</w:t>
+      </w:r>
+      <w:r>
+        <w:rPr>
+          <w:rStyle w:val="Style_4_ch"/>
+          <w:rFonts w:ascii="Times New Roman" w:hAnsi="Times New Roman"/>
+          <w:sz w:val="24"/>
+        </w:rPr>
+        <w:t xml:space="preserve">, </w:t>
+      </w:r>
+      <w:r>
+        <w:rPr>
+          <w:rStyle w:val="Style_4_ch"/>
+          <w:rFonts w:ascii="Times New Roman" w:hAnsi="Times New Roman"/>
+          <w:b w:val="1"/>
+          <w:sz w:val="24"/>
+        </w:rPr>
+        <w:t>name</w:t>
+      </w:r>
+      <w:r>
+        <w:rPr>
+          <w:rStyle w:val="Style_4_ch"/>
+          <w:rFonts w:ascii="Times New Roman" w:hAnsi="Times New Roman"/>
+          <w:b w:val="1"/>
+          <w:sz w:val="24"/>
+        </w:rPr>
+        <w:t>=</w:t>
+      </w:r>
+      <w:r>
+        <w:rPr>
+          <w:rStyle w:val="Style_4_ch"/>
+          <w:rFonts w:ascii="Times New Roman" w:hAnsi="Times New Roman"/>
+          <w:b w:val="1"/>
+          <w:sz w:val="24"/>
+        </w:rPr>
+        <w:t>'horoscope_name'</w:t>
+      </w:r>
+      <w:r>
+        <w:rPr>
+          <w:rStyle w:val="Style_4_ch"/>
+          <w:rFonts w:ascii="Times New Roman" w:hAnsi="Times New Roman"/>
+          <w:sz w:val="24"/>
+        </w:rPr>
+        <w:t>)</w:t>
+      </w:r>
+    </w:p>
+    <w:p>
+      <w:pPr>
+        <w:pStyle w:val="Style_4"/>
+        <w:rPr>
+          <w:rFonts w:ascii="Times New Roman" w:hAnsi="Times New Roman"/>
+          <w:sz w:val="24"/>
+        </w:rPr>
+      </w:pPr>
+    </w:p>
+    <w:p>
+      <w:pPr>
+        <w:pStyle w:val="Style_4"/>
+        <w:rPr>
+          <w:rFonts w:ascii="Times New Roman" w:hAnsi="Times New Roman"/>
+          <w:sz w:val="24"/>
+        </w:rPr>
+      </w:pPr>
+      <w:r>
+        <w:rPr>
+          <w:rFonts w:ascii="Times New Roman" w:hAnsi="Times New Roman"/>
+          <w:sz w:val="24"/>
+        </w:rPr>
+        <w:t># далее в файле представления views.py приложения импортировать reverse:</w:t>
+      </w:r>
+    </w:p>
+    <w:p>
+      <w:pPr>
+        <w:pStyle w:val="Style_4"/>
+        <w:rPr>
+          <w:rFonts w:ascii="Times New Roman" w:hAnsi="Times New Roman"/>
+          <w:sz w:val="24"/>
+        </w:rPr>
+      </w:pPr>
+    </w:p>
+    <w:p>
+      <w:pPr>
+        <w:pStyle w:val="Style_4"/>
+        <w:rPr>
+          <w:rFonts w:ascii="Times New Roman" w:hAnsi="Times New Roman"/>
+          <w:sz w:val="24"/>
+        </w:rPr>
+      </w:pPr>
+      <w:r>
+        <w:rPr>
+          <w:rStyle w:val="Style_4_ch"/>
+          <w:rFonts w:ascii="Times New Roman" w:hAnsi="Times New Roman"/>
+          <w:sz w:val="24"/>
+        </w:rPr>
+        <w:tab/>
+      </w:r>
+      <w:r>
+        <w:rPr>
+          <w:rStyle w:val="Style_4_ch"/>
+          <w:rFonts w:ascii="Times New Roman" w:hAnsi="Times New Roman"/>
+          <w:sz w:val="24"/>
+        </w:rPr>
+        <w:t xml:space="preserve">from </w:t>
+      </w:r>
+      <w:r>
+        <w:rPr>
+          <w:rStyle w:val="Style_4_ch"/>
+          <w:rFonts w:ascii="Times New Roman" w:hAnsi="Times New Roman"/>
+          <w:sz w:val="24"/>
+        </w:rPr>
+        <w:t xml:space="preserve">django.urls </w:t>
+      </w:r>
+      <w:r>
+        <w:rPr>
+          <w:rStyle w:val="Style_4_ch"/>
+          <w:rFonts w:ascii="Times New Roman" w:hAnsi="Times New Roman"/>
+          <w:sz w:val="24"/>
+        </w:rPr>
+        <w:t xml:space="preserve">import </w:t>
+      </w:r>
+      <w:r>
+        <w:rPr>
+          <w:rStyle w:val="Style_4_ch"/>
+          <w:rFonts w:ascii="Times New Roman" w:hAnsi="Times New Roman"/>
+          <w:sz w:val="24"/>
+        </w:rPr>
+        <w:t>reverse</w:t>
+      </w:r>
+    </w:p>
+    <w:p>
+      <w:pPr>
+        <w:pStyle w:val="Style_4"/>
+        <w:rPr>
+          <w:rFonts w:ascii="Times New Roman" w:hAnsi="Times New Roman"/>
+          <w:sz w:val="24"/>
+        </w:rPr>
+      </w:pPr>
+    </w:p>
+    <w:p>
+      <w:pPr>
+        <w:pStyle w:val="Style_4"/>
+        <w:rPr>
+          <w:rFonts w:ascii="Times New Roman" w:hAnsi="Times New Roman"/>
+          <w:sz w:val="24"/>
+        </w:rPr>
+      </w:pPr>
+      <w:r>
+        <w:rPr>
+          <w:rFonts w:ascii="Times New Roman" w:hAnsi="Times New Roman"/>
+          <w:sz w:val="24"/>
+        </w:rPr>
+        <w:t># теперь к доменной части URLа можно обращаться по имени, при этом любые её изменения не повлияют на остальной код (args должна быть упорядоченной коллекцией):</w:t>
+      </w:r>
+    </w:p>
+    <w:p>
+      <w:pPr>
+        <w:pStyle w:val="Style_4"/>
+        <w:rPr>
+          <w:rFonts w:ascii="Times New Roman" w:hAnsi="Times New Roman"/>
+          <w:sz w:val="24"/>
+        </w:rPr>
+      </w:pPr>
+    </w:p>
+    <w:p>
+      <w:pPr>
+        <w:pStyle w:val="Style_4"/>
+        <w:ind w:firstLine="0" w:left="709"/>
+        <w:rPr>
+          <w:rFonts w:ascii="Times New Roman" w:hAnsi="Times New Roman"/>
+        </w:rPr>
+      </w:pPr>
+      <w:r>
+        <w:rPr>
+          <w:rFonts w:ascii="Times New Roman" w:hAnsi="Times New Roman"/>
+          <w:sz w:val="24"/>
+        </w:rPr>
+        <w:t xml:space="preserve">def </w:t>
+      </w:r>
+      <w:r>
+        <w:rPr>
+          <w:rFonts w:ascii="Times New Roman" w:hAnsi="Times New Roman"/>
+          <w:sz w:val="24"/>
+        </w:rPr>
+        <w:t>get_info_by_number_zodiac_sign</w:t>
+      </w:r>
+      <w:r>
+        <w:rPr>
+          <w:rFonts w:ascii="Times New Roman" w:hAnsi="Times New Roman"/>
+          <w:sz w:val="24"/>
+        </w:rPr>
+        <w:t>(</w:t>
+      </w:r>
+      <w:r>
+        <w:rPr>
+          <w:rFonts w:ascii="Times New Roman" w:hAnsi="Times New Roman"/>
+          <w:sz w:val="24"/>
+        </w:rPr>
+        <w:t>request</w:t>
+      </w:r>
+      <w:r>
+        <w:rPr>
+          <w:rFonts w:ascii="Times New Roman" w:hAnsi="Times New Roman"/>
+          <w:sz w:val="24"/>
+        </w:rPr>
+        <w:t xml:space="preserve">, </w:t>
+      </w:r>
+      <w:r>
+        <w:rPr>
+          <w:rFonts w:ascii="Times New Roman" w:hAnsi="Times New Roman"/>
+          <w:sz w:val="24"/>
+        </w:rPr>
+        <w:t xml:space="preserve">zodiac_sign: </w:t>
+      </w:r>
+      <w:r>
+        <w:rPr>
+          <w:rFonts w:ascii="Times New Roman" w:hAnsi="Times New Roman"/>
+          <w:sz w:val="24"/>
+        </w:rPr>
+        <w:t>int</w:t>
+      </w:r>
+      <w:r>
+        <w:rPr>
+          <w:rFonts w:ascii="Times New Roman" w:hAnsi="Times New Roman"/>
+          <w:sz w:val="24"/>
+        </w:rPr>
+        <w:t>):</w:t>
+      </w:r>
+    </w:p>
+    <w:p>
+      <w:pPr>
+        <w:pStyle w:val="Style_4"/>
+        <w:ind w:firstLine="0" w:left="1417"/>
+        <w:rPr>
+          <w:rFonts w:ascii="Times New Roman" w:hAnsi="Times New Roman"/>
+        </w:rPr>
+      </w:pPr>
+      <w:r>
+        <w:rPr>
+          <w:rFonts w:ascii="Times New Roman" w:hAnsi="Times New Roman"/>
+          <w:sz w:val="24"/>
+        </w:rPr>
+        <w:t xml:space="preserve">if </w:t>
+      </w:r>
+      <w:r>
+        <w:rPr>
+          <w:rFonts w:ascii="Times New Roman" w:hAnsi="Times New Roman"/>
+          <w:sz w:val="24"/>
+        </w:rPr>
+        <w:t xml:space="preserve">zodiac_sign &gt; </w:t>
+      </w:r>
+      <w:r>
+        <w:rPr>
+          <w:rFonts w:ascii="Times New Roman" w:hAnsi="Times New Roman"/>
+          <w:sz w:val="24"/>
+        </w:rPr>
+        <w:t>len</w:t>
+      </w:r>
+      <w:r>
+        <w:rPr>
+          <w:rFonts w:ascii="Times New Roman" w:hAnsi="Times New Roman"/>
+          <w:sz w:val="24"/>
+        </w:rPr>
+        <w:t>(</w:t>
+      </w:r>
+      <w:r>
+        <w:rPr>
+          <w:rFonts w:ascii="Times New Roman" w:hAnsi="Times New Roman"/>
+          <w:sz w:val="24"/>
+        </w:rPr>
+        <w:t>list</w:t>
+      </w:r>
+      <w:r>
+        <w:rPr>
+          <w:rFonts w:ascii="Times New Roman" w:hAnsi="Times New Roman"/>
+          <w:sz w:val="24"/>
+        </w:rPr>
+        <w:t>(zodiac_dict)):</w:t>
+      </w:r>
+    </w:p>
+    <w:p>
+      <w:pPr>
+        <w:pStyle w:val="Style_4"/>
+        <w:ind w:firstLine="0" w:left="2126"/>
+        <w:rPr>
+          <w:rFonts w:ascii="Times New Roman" w:hAnsi="Times New Roman"/>
+        </w:rPr>
+      </w:pPr>
+      <w:r>
+        <w:rPr>
+          <w:rFonts w:ascii="Times New Roman" w:hAnsi="Times New Roman"/>
+          <w:sz w:val="24"/>
+        </w:rPr>
+        <w:t xml:space="preserve">return </w:t>
+      </w:r>
+      <w:r>
+        <w:rPr>
+          <w:rFonts w:ascii="Times New Roman" w:hAnsi="Times New Roman"/>
+          <w:sz w:val="24"/>
+        </w:rPr>
+        <w:t>HttpResponseNotFound(</w:t>
+      </w:r>
+      <w:r>
+        <w:rPr>
+          <w:rFonts w:ascii="Times New Roman" w:hAnsi="Times New Roman"/>
+          <w:sz w:val="24"/>
+        </w:rPr>
+        <w:t>f'</w:t>
+      </w:r>
+      <w:r>
+        <w:rPr>
+          <w:rFonts w:ascii="Times New Roman" w:hAnsi="Times New Roman"/>
+          <w:sz w:val="24"/>
+        </w:rPr>
+        <w:t>{</w:t>
+      </w:r>
+      <w:r>
+        <w:rPr>
+          <w:rFonts w:ascii="Times New Roman" w:hAnsi="Times New Roman"/>
+          <w:sz w:val="24"/>
+        </w:rPr>
+        <w:t>zodiac_sign</w:t>
+      </w:r>
+      <w:r>
+        <w:rPr>
+          <w:rFonts w:ascii="Times New Roman" w:hAnsi="Times New Roman"/>
+          <w:sz w:val="24"/>
+        </w:rPr>
+        <w:t>}</w:t>
+      </w:r>
+      <w:r>
+        <w:rPr>
+          <w:rFonts w:ascii="Times New Roman" w:hAnsi="Times New Roman"/>
+          <w:sz w:val="24"/>
+        </w:rPr>
+        <w:t xml:space="preserve"> - false number of zodiac sign'</w:t>
+      </w:r>
+      <w:r>
+        <w:rPr>
+          <w:rFonts w:ascii="Times New Roman" w:hAnsi="Times New Roman"/>
+          <w:sz w:val="24"/>
+        </w:rPr>
+        <w:t>)</w:t>
+      </w:r>
+    </w:p>
+    <w:p>
+      <w:pPr>
+        <w:pStyle w:val="Style_4"/>
+        <w:ind w:firstLine="0" w:left="709"/>
+        <w:rPr>
+          <w:rFonts w:ascii="Times New Roman" w:hAnsi="Times New Roman"/>
+        </w:rPr>
+      </w:pPr>
+      <w:r>
+        <w:rPr>
+          <w:rFonts w:ascii="Times New Roman" w:hAnsi="Times New Roman"/>
+          <w:sz w:val="24"/>
+        </w:rPr>
+        <w:t xml:space="preserve">zodiac_name = </w:t>
+      </w:r>
+      <w:r>
+        <w:rPr>
+          <w:rFonts w:ascii="Times New Roman" w:hAnsi="Times New Roman"/>
+          <w:sz w:val="24"/>
+        </w:rPr>
+        <w:t>list</w:t>
+      </w:r>
+      <w:r>
+        <w:rPr>
+          <w:rFonts w:ascii="Times New Roman" w:hAnsi="Times New Roman"/>
+          <w:sz w:val="24"/>
+        </w:rPr>
+        <w:t xml:space="preserve">(zodiac_dict)[zodiac_sign – </w:t>
+      </w:r>
+      <w:r>
+        <w:rPr>
+          <w:rFonts w:ascii="Times New Roman" w:hAnsi="Times New Roman"/>
+          <w:sz w:val="24"/>
+        </w:rPr>
+        <w:t>1</w:t>
+      </w:r>
+      <w:r>
+        <w:rPr>
+          <w:rFonts w:ascii="Times New Roman" w:hAnsi="Times New Roman"/>
+          <w:sz w:val="24"/>
+        </w:rPr>
+        <w:t>]</w:t>
+      </w:r>
+    </w:p>
+    <w:p>
+      <w:pPr>
+        <w:pStyle w:val="Style_4"/>
+        <w:ind w:firstLine="0" w:left="709"/>
+        <w:rPr>
+          <w:rFonts w:ascii="Times New Roman" w:hAnsi="Times New Roman"/>
+          <w:b w:val="1"/>
+        </w:rPr>
+      </w:pPr>
+      <w:r>
+        <w:rPr>
+          <w:rFonts w:ascii="Times New Roman" w:hAnsi="Times New Roman"/>
+          <w:b w:val="1"/>
+          <w:sz w:val="24"/>
+        </w:rPr>
+        <w:t>redirect_url = reverse(</w:t>
+      </w:r>
+      <w:r>
+        <w:rPr>
+          <w:rFonts w:ascii="Times New Roman" w:hAnsi="Times New Roman"/>
+          <w:b w:val="1"/>
+          <w:sz w:val="24"/>
+        </w:rPr>
+        <w:t>'horoscope_name'</w:t>
+      </w:r>
+      <w:r>
+        <w:rPr>
+          <w:rFonts w:ascii="Times New Roman" w:hAnsi="Times New Roman"/>
+          <w:b w:val="1"/>
+          <w:sz w:val="24"/>
+        </w:rPr>
+        <w:t xml:space="preserve">, </w:t>
+      </w:r>
+      <w:r>
+        <w:rPr>
+          <w:rFonts w:ascii="Times New Roman" w:hAnsi="Times New Roman"/>
+          <w:b w:val="1"/>
+          <w:sz w:val="24"/>
+        </w:rPr>
+        <w:t>args</w:t>
+      </w:r>
+      <w:r>
+        <w:rPr>
+          <w:rFonts w:ascii="Times New Roman" w:hAnsi="Times New Roman"/>
+          <w:b w:val="1"/>
+          <w:sz w:val="24"/>
+        </w:rPr>
+        <w:t>=[zodiac_name])</w:t>
+      </w:r>
+    </w:p>
+    <w:p>
+      <w:pPr>
+        <w:pStyle w:val="Style_4"/>
+        <w:ind w:firstLine="0" w:left="709"/>
+        <w:rPr>
+          <w:rFonts w:ascii="Times New Roman" w:hAnsi="Times New Roman"/>
+          <w:b w:val="1"/>
+        </w:rPr>
+      </w:pPr>
+      <w:r>
+        <w:rPr>
+          <w:rFonts w:ascii="Times New Roman" w:hAnsi="Times New Roman"/>
+          <w:b w:val="1"/>
+          <w:sz w:val="24"/>
+        </w:rPr>
+        <w:t xml:space="preserve">return </w:t>
+      </w:r>
+      <w:r>
+        <w:rPr>
+          <w:rFonts w:ascii="Times New Roman" w:hAnsi="Times New Roman"/>
+          <w:b w:val="1"/>
+          <w:sz w:val="24"/>
+        </w:rPr>
+        <w:t>HttpResponseRedirect(</w:t>
+      </w:r>
+      <w:r>
+        <w:rPr>
+          <w:rFonts w:ascii="Times New Roman" w:hAnsi="Times New Roman"/>
+          <w:b w:val="1"/>
+          <w:sz w:val="24"/>
+        </w:rPr>
+        <w:t>redirect_url</w:t>
+      </w:r>
+      <w:r>
+        <w:rPr>
+          <w:rFonts w:ascii="Times New Roman" w:hAnsi="Times New Roman"/>
+          <w:b w:val="1"/>
+          <w:sz w:val="24"/>
+        </w:rPr>
+        <w:t>)</w:t>
+      </w:r>
     </w:p>
     <w:sectPr>
       <w:footerReference r:id="rId1" w:type="default"/>
@@ -5349,7 +6094,7 @@
     <w:lvl w:ilvl="0">
       <w:start w:val="1"/>
       <w:numFmt w:val="decimal"/>
-      <w:pStyle w:val="Style_11"/>
+      <w:pStyle w:val="Style_17"/>
       <w:lvlText w:val="%1."/>
       <w:pPr>
         <w:ind w:hanging="360" w:left="720"/>
@@ -5631,7 +6376,7 @@
     </w:rPr>
   </w:style>
   <w:style w:styleId="Style_10" w:type="paragraph">
-    <w:name w:val="Стиль2"/>
+    <w:name w:val="Стиль3"/>
     <w:link w:val="Style_10_ch"/>
     <w:pPr>
       <w:spacing w:after="0" w:before="0" w:line="240" w:lineRule="auto"/>
@@ -5646,7 +6391,7 @@
     </w:rPr>
   </w:style>
   <w:style w:styleId="Style_10_ch" w:type="character">
-    <w:name w:val="Стиль2"/>
+    <w:name w:val="Стиль3"/>
     <w:link w:val="Style_10"/>
     <w:rPr>
       <w:rFonts w:ascii="Times New Roman" w:hAnsi="Times New Roman"/>
@@ -5656,40 +6401,9 @@
     </w:rPr>
   </w:style>
   <w:style w:styleId="Style_11" w:type="paragraph">
-    <w:name w:val="Стиль1"/>
-    <w:link w:val="Style_11_ch"/>
-    <w:pPr>
-      <w:numPr>
-        <w:numId w:val="7"/>
-      </w:numPr>
-      <w:spacing w:after="120" w:before="120" w:line="240" w:lineRule="auto"/>
-      <w:ind w:hanging="360" w:left="720" w:right="0"/>
-      <w:jc w:val="both"/>
-      <w:outlineLvl w:val="0"/>
-    </w:pPr>
-    <w:rPr>
-      <w:rFonts w:ascii="XO Thames" w:hAnsi="XO Thames"/>
-      <w:b w:val="1"/>
-      <w:color w:val="000000"/>
-      <w:spacing w:val="0"/>
-      <w:sz w:val="32"/>
-    </w:rPr>
-  </w:style>
-  <w:style w:styleId="Style_11_ch" w:type="character">
-    <w:name w:val="Стиль1"/>
-    <w:link w:val="Style_11"/>
-    <w:rPr>
-      <w:rFonts w:ascii="XO Thames" w:hAnsi="XO Thames"/>
-      <w:b w:val="1"/>
-      <w:color w:val="000000"/>
-      <w:spacing w:val="0"/>
-      <w:sz w:val="32"/>
-    </w:rPr>
-  </w:style>
-  <w:style w:styleId="Style_12" w:type="paragraph">
     <w:name w:val="toc 3"/>
     <w:next w:val="Style_4"/>
-    <w:link w:val="Style_12_ch"/>
+    <w:link w:val="Style_11_ch"/>
     <w:uiPriority w:val="39"/>
     <w:pPr>
       <w:ind w:firstLine="0" w:left="400"/>
@@ -5700,18 +6414,18 @@
       <w:sz w:val="28"/>
     </w:rPr>
   </w:style>
-  <w:style w:styleId="Style_12_ch" w:type="character">
+  <w:style w:styleId="Style_11_ch" w:type="character">
     <w:name w:val="toc 3"/>
-    <w:link w:val="Style_12"/>
+    <w:link w:val="Style_11"/>
     <w:rPr>
       <w:rFonts w:ascii="XO Thames" w:hAnsi="XO Thames"/>
       <w:sz w:val="28"/>
     </w:rPr>
   </w:style>
-  <w:style w:styleId="Style_13" w:type="paragraph">
+  <w:style w:styleId="Style_12" w:type="paragraph">
     <w:name w:val="heading 5"/>
     <w:next w:val="Style_4"/>
-    <w:link w:val="Style_13_ch"/>
+    <w:link w:val="Style_12_ch"/>
     <w:uiPriority w:val="9"/>
     <w:qFormat/>
     <w:pPr>
@@ -5726,9 +6440,9 @@
       <w:sz w:val="22"/>
     </w:rPr>
   </w:style>
-  <w:style w:styleId="Style_13_ch" w:type="character">
+  <w:style w:styleId="Style_12_ch" w:type="character">
     <w:name w:val="heading 5"/>
-    <w:link w:val="Style_13"/>
+    <w:link w:val="Style_12"/>
     <w:rPr>
       <w:rFonts w:ascii="XO Thames" w:hAnsi="XO Thames"/>
       <w:b w:val="1"/>
@@ -5766,25 +6480,25 @@
       <w:sz w:val="32"/>
     </w:rPr>
   </w:style>
-  <w:style w:styleId="Style_14" w:type="paragraph">
+  <w:style w:styleId="Style_13" w:type="paragraph">
     <w:name w:val="Hyperlink"/>
-    <w:link w:val="Style_14_ch"/>
+    <w:link w:val="Style_13_ch"/>
     <w:rPr>
       <w:color w:val="0000FF"/>
       <w:u w:val="single"/>
     </w:rPr>
   </w:style>
-  <w:style w:styleId="Style_14_ch" w:type="character">
+  <w:style w:styleId="Style_13_ch" w:type="character">
     <w:name w:val="Hyperlink"/>
-    <w:link w:val="Style_14"/>
+    <w:link w:val="Style_13"/>
     <w:rPr>
       <w:color w:val="0000FF"/>
       <w:u w:val="single"/>
     </w:rPr>
   </w:style>
-  <w:style w:styleId="Style_15" w:type="paragraph">
+  <w:style w:styleId="Style_14" w:type="paragraph">
     <w:name w:val="Footnote"/>
-    <w:link w:val="Style_15_ch"/>
+    <w:link w:val="Style_14_ch"/>
     <w:pPr>
       <w:ind w:firstLine="851" w:left="0"/>
       <w:jc w:val="both"/>
@@ -5794,9 +6508,9 @@
       <w:sz w:val="22"/>
     </w:rPr>
   </w:style>
-  <w:style w:styleId="Style_15_ch" w:type="character">
+  <w:style w:styleId="Style_14_ch" w:type="character">
     <w:name w:val="Footnote"/>
-    <w:link w:val="Style_15"/>
+    <w:link w:val="Style_14"/>
     <w:rPr>
       <w:rFonts w:ascii="XO Thames" w:hAnsi="XO Thames"/>
       <w:sz w:val="22"/>
@@ -5826,9 +6540,9 @@
       <w:sz w:val="28"/>
     </w:rPr>
   </w:style>
-  <w:style w:styleId="Style_16" w:type="paragraph">
+  <w:style w:styleId="Style_15" w:type="paragraph">
     <w:name w:val="Header and Footer"/>
-    <w:link w:val="Style_16_ch"/>
+    <w:link w:val="Style_15_ch"/>
     <w:pPr>
       <w:spacing w:line="240" w:lineRule="auto"/>
       <w:ind/>
@@ -5839,18 +6553,18 @@
       <w:sz w:val="20"/>
     </w:rPr>
   </w:style>
-  <w:style w:styleId="Style_16_ch" w:type="character">
+  <w:style w:styleId="Style_15_ch" w:type="character">
     <w:name w:val="Header and Footer"/>
-    <w:link w:val="Style_16"/>
+    <w:link w:val="Style_15"/>
     <w:rPr>
       <w:rFonts w:ascii="XO Thames" w:hAnsi="XO Thames"/>
       <w:sz w:val="20"/>
     </w:rPr>
   </w:style>
-  <w:style w:styleId="Style_17" w:type="paragraph">
+  <w:style w:styleId="Style_16" w:type="paragraph">
     <w:name w:val="toc 9"/>
     <w:next w:val="Style_4"/>
-    <w:link w:val="Style_17_ch"/>
+    <w:link w:val="Style_16_ch"/>
     <w:uiPriority w:val="39"/>
     <w:pPr>
       <w:ind w:firstLine="0" w:left="1600"/>
@@ -5861,12 +6575,43 @@
       <w:sz w:val="28"/>
     </w:rPr>
   </w:style>
+  <w:style w:styleId="Style_16_ch" w:type="character">
+    <w:name w:val="toc 9"/>
+    <w:link w:val="Style_16"/>
+    <w:rPr>
+      <w:rFonts w:ascii="XO Thames" w:hAnsi="XO Thames"/>
+      <w:sz w:val="28"/>
+    </w:rPr>
+  </w:style>
+  <w:style w:styleId="Style_17" w:type="paragraph">
+    <w:name w:val="Стиль1"/>
+    <w:link w:val="Style_17_ch"/>
+    <w:pPr>
+      <w:numPr>
+        <w:numId w:val="7"/>
+      </w:numPr>
+      <w:spacing w:after="120" w:before="120" w:line="240" w:lineRule="auto"/>
+      <w:ind w:hanging="360" w:left="720" w:right="0"/>
+      <w:jc w:val="both"/>
+      <w:outlineLvl w:val="0"/>
+    </w:pPr>
+    <w:rPr>
+      <w:rFonts w:ascii="XO Thames" w:hAnsi="XO Thames"/>
+      <w:b w:val="1"/>
+      <w:color w:val="000000"/>
+      <w:spacing w:val="0"/>
+      <w:sz w:val="32"/>
+    </w:rPr>
+  </w:style>
   <w:style w:styleId="Style_17_ch" w:type="character">
-    <w:name w:val="toc 9"/>
+    <w:name w:val="Стиль1"/>
     <w:link w:val="Style_17"/>
     <w:rPr>
       <w:rFonts w:ascii="XO Thames" w:hAnsi="XO Thames"/>
-      <w:sz w:val="28"/>
+      <w:b w:val="1"/>
+      <w:color w:val="000000"/>
+      <w:spacing w:val="0"/>
+      <w:sz w:val="32"/>
     </w:rPr>
   </w:style>
   <w:style w:styleId="Style_18" w:type="paragraph">
@@ -5914,9 +6659,34 @@
     </w:rPr>
   </w:style>
   <w:style w:styleId="Style_20" w:type="paragraph">
+    <w:name w:val="Стиль2"/>
+    <w:link w:val="Style_20_ch"/>
+    <w:pPr>
+      <w:spacing w:after="0" w:before="0" w:line="240" w:lineRule="auto"/>
+      <w:ind w:firstLine="0" w:left="0" w:right="0"/>
+      <w:jc w:val="both"/>
+    </w:pPr>
+    <w:rPr>
+      <w:rFonts w:ascii="Times New Roman" w:hAnsi="Times New Roman"/>
+      <w:color w:val="000000"/>
+      <w:spacing w:val="0"/>
+      <w:sz w:val="24"/>
+    </w:rPr>
+  </w:style>
+  <w:style w:styleId="Style_20_ch" w:type="character">
+    <w:name w:val="Стиль2"/>
+    <w:link w:val="Style_20"/>
+    <w:rPr>
+      <w:rFonts w:ascii="Times New Roman" w:hAnsi="Times New Roman"/>
+      <w:color w:val="000000"/>
+      <w:spacing w:val="0"/>
+      <w:sz w:val="24"/>
+    </w:rPr>
+  </w:style>
+  <w:style w:styleId="Style_21" w:type="paragraph">
     <w:name w:val="Subtitle"/>
     <w:next w:val="Style_4"/>
-    <w:link w:val="Style_20_ch"/>
+    <w:link w:val="Style_21_ch"/>
     <w:uiPriority w:val="11"/>
     <w:qFormat/>
     <w:pPr>
@@ -5929,19 +6699,19 @@
       <w:sz w:val="24"/>
     </w:rPr>
   </w:style>
-  <w:style w:styleId="Style_20_ch" w:type="character">
+  <w:style w:styleId="Style_21_ch" w:type="character">
     <w:name w:val="Subtitle"/>
-    <w:link w:val="Style_20"/>
+    <w:link w:val="Style_21"/>
     <w:rPr>
       <w:rFonts w:ascii="XO Thames" w:hAnsi="XO Thames"/>
       <w:i w:val="1"/>
       <w:sz w:val="24"/>
     </w:rPr>
   </w:style>
-  <w:style w:styleId="Style_21" w:type="paragraph">
+  <w:style w:styleId="Style_22" w:type="paragraph">
     <w:name w:val="Title"/>
     <w:next w:val="Style_4"/>
-    <w:link w:val="Style_21_ch"/>
+    <w:link w:val="Style_22_ch"/>
     <w:uiPriority w:val="10"/>
     <w:qFormat/>
     <w:pPr>
@@ -5956,9 +6726,9 @@
       <w:sz w:val="40"/>
     </w:rPr>
   </w:style>
-  <w:style w:styleId="Style_21_ch" w:type="character">
+  <w:style w:styleId="Style_22_ch" w:type="character">
     <w:name w:val="Title"/>
-    <w:link w:val="Style_21"/>
+    <w:link w:val="Style_22"/>
     <w:rPr>
       <w:rFonts w:ascii="XO Thames" w:hAnsi="XO Thames"/>
       <w:b w:val="1"/>
@@ -5966,10 +6736,10 @@
       <w:sz w:val="40"/>
     </w:rPr>
   </w:style>
-  <w:style w:styleId="Style_22" w:type="paragraph">
+  <w:style w:styleId="Style_23" w:type="paragraph">
     <w:name w:val="heading 4"/>
     <w:next w:val="Style_4"/>
-    <w:link w:val="Style_22_ch"/>
+    <w:link w:val="Style_23_ch"/>
     <w:uiPriority w:val="9"/>
     <w:qFormat/>
     <w:pPr>
@@ -5984,37 +6754,12 @@
       <w:sz w:val="24"/>
     </w:rPr>
   </w:style>
-  <w:style w:styleId="Style_22_ch" w:type="character">
+  <w:style w:styleId="Style_23_ch" w:type="character">
     <w:name w:val="heading 4"/>
-    <w:link w:val="Style_22"/>
+    <w:link w:val="Style_23"/>
     <w:rPr>
       <w:rFonts w:ascii="XO Thames" w:hAnsi="XO Thames"/>
       <w:b w:val="1"/>
-      <w:sz w:val="24"/>
-    </w:rPr>
-  </w:style>
-  <w:style w:styleId="Style_23" w:type="paragraph">
-    <w:name w:val="Стиль3"/>
-    <w:link w:val="Style_23_ch"/>
-    <w:pPr>
-      <w:spacing w:after="0" w:before="0" w:line="240" w:lineRule="auto"/>
-      <w:ind w:firstLine="0" w:left="0" w:right="0"/>
-      <w:jc w:val="both"/>
-    </w:pPr>
-    <w:rPr>
-      <w:rFonts w:ascii="Times New Roman" w:hAnsi="Times New Roman"/>
-      <w:color w:val="000000"/>
-      <w:spacing w:val="0"/>
-      <w:sz w:val="24"/>
-    </w:rPr>
-  </w:style>
-  <w:style w:styleId="Style_23_ch" w:type="character">
-    <w:name w:val="Стиль3"/>
-    <w:link w:val="Style_23"/>
-    <w:rPr>
-      <w:rFonts w:ascii="Times New Roman" w:hAnsi="Times New Roman"/>
-      <w:color w:val="000000"/>
-      <w:spacing w:val="0"/>
       <w:sz w:val="24"/>
     </w:rPr>
   </w:style>

</xml_diff>